<commit_message>
added new class InputMessageHendler
</commit_message>
<xml_diff>
--- a/Goal_Achievement_Control/ТЗ.docx
+++ b/Goal_Achievement_Control/ТЗ.docx
@@ -158,29 +158,29 @@
           <w:szCs w:val="24"/>
           <w:lang w:eastAsia="ru-RU"/>
         </w:rPr>
-        <w:t xml:space="preserve">1. </w:t>
-      </w:r>
-      <w:proofErr w:type="spellStart"/>
-      <w:r>
-        <w:rPr>
-          <w:rFonts w:ascii="Arial" w:eastAsia="Times New Roman" w:hAnsi="Arial" w:cs="Arial"/>
-          <w:color w:val="000000"/>
-          <w:sz w:val="24"/>
-          <w:szCs w:val="24"/>
-          <w:lang w:eastAsia="ru-RU"/>
-        </w:rPr>
-        <w:t>Натройка</w:t>
-      </w:r>
-      <w:proofErr w:type="spellEnd"/>
-      <w:r>
-        <w:rPr>
-          <w:rFonts w:ascii="Arial" w:eastAsia="Times New Roman" w:hAnsi="Arial" w:cs="Arial"/>
-          <w:color w:val="000000"/>
-          <w:sz w:val="24"/>
-          <w:szCs w:val="24"/>
-          <w:lang w:eastAsia="ru-RU"/>
-        </w:rPr>
-        <w:t xml:space="preserve"> чат бот предлагает 3 формулировки целей чат бот спрашивает пользователя, какие цели и намерения он хочет реализовать в ближайшее время формируем список целей (от 3 до 15) </w:t>
+        <w:t>1. На</w:t>
+      </w:r>
+      <w:r>
+        <w:rPr>
+          <w:rFonts w:ascii="Arial" w:eastAsia="Times New Roman" w:hAnsi="Arial" w:cs="Arial"/>
+          <w:color w:val="000000"/>
+          <w:sz w:val="24"/>
+          <w:szCs w:val="24"/>
+          <w:lang w:eastAsia="ru-RU"/>
+        </w:rPr>
+        <w:t>с</w:t>
+      </w:r>
+      <w:bookmarkStart w:id="0" w:name="_GoBack"/>
+      <w:bookmarkEnd w:id="0"/>
+      <w:r>
+        <w:rPr>
+          <w:rFonts w:ascii="Arial" w:eastAsia="Times New Roman" w:hAnsi="Arial" w:cs="Arial"/>
+          <w:color w:val="000000"/>
+          <w:sz w:val="24"/>
+          <w:szCs w:val="24"/>
+          <w:lang w:eastAsia="ru-RU"/>
+        </w:rPr>
+        <w:t xml:space="preserve">тройка чат бот предлагает 3 формулировки целей чат бот спрашивает пользователя, какие цели и намерения он хочет реализовать в ближайшее время формируем список целей (от 3 до 15) </w:t>
       </w:r>
     </w:p>
     <w:p>
@@ -307,8 +307,6 @@
         </w:rPr>
         <w:t>по запросу чат бот входит в режим редактирования целей и намерений</w:t>
       </w:r>
-      <w:bookmarkStart w:id="0" w:name="_GoBack"/>
-      <w:bookmarkEnd w:id="0"/>
       <w:r>
         <w:rPr>
           <w:rFonts w:ascii="Arial" w:eastAsia="Times New Roman" w:hAnsi="Arial" w:cs="Arial"/>
@@ -588,6 +586,7 @@
     <w:lsdException w:name="HTML Sample" w:semiHidden="1" w:unhideWhenUsed="1"/>
     <w:lsdException w:name="HTML Typewriter" w:semiHidden="1" w:unhideWhenUsed="1"/>
     <w:lsdException w:name="HTML Variable" w:semiHidden="1" w:unhideWhenUsed="1"/>
+    <w:lsdException w:name="Normal Table" w:semiHidden="1" w:unhideWhenUsed="1"/>
     <w:lsdException w:name="annotation subject" w:semiHidden="1" w:unhideWhenUsed="1"/>
     <w:lsdException w:name="No List" w:semiHidden="1" w:unhideWhenUsed="1"/>
     <w:lsdException w:name="Outline List 1" w:semiHidden="1" w:unhideWhenUsed="1"/>
@@ -631,8 +630,10 @@
     <w:lsdException w:name="Table Elegant" w:semiHidden="1" w:unhideWhenUsed="1"/>
     <w:lsdException w:name="Table Professional" w:semiHidden="1" w:unhideWhenUsed="1"/>
     <w:lsdException w:name="Table Subtle 1" w:semiHidden="1" w:unhideWhenUsed="1"/>
+    <w:lsdException w:name="Table Subtle 2" w:semiHidden="1" w:unhideWhenUsed="1"/>
     <w:lsdException w:name="Table Web 1" w:semiHidden="1" w:unhideWhenUsed="1"/>
     <w:lsdException w:name="Table Web 2" w:semiHidden="1" w:unhideWhenUsed="1"/>
+    <w:lsdException w:name="Table Web 3" w:semiHidden="1" w:unhideWhenUsed="1"/>
     <w:lsdException w:name="Balloon Text" w:semiHidden="1" w:unhideWhenUsed="1"/>
     <w:lsdException w:name="Table Grid" w:uiPriority="39"/>
     <w:lsdException w:name="Table Theme" w:semiHidden="1" w:unhideWhenUsed="1"/>

</xml_diff>

<commit_message>
In the "Database" class, the *"IdCurrentUser" method added a check for the presence of rows - "HasRows".
</commit_message>
<xml_diff>
--- a/Goal_Achievement_Control/ТЗ.docx
+++ b/Goal_Achievement_Control/ТЗ.docx
@@ -47,95 +47,87 @@
           <w:szCs w:val="24"/>
           <w:lang w:eastAsia="ru-RU"/>
         </w:rPr>
-        <w:t xml:space="preserve">Чат бот должен </w:t>
-      </w:r>
-      <w:proofErr w:type="spellStart"/>
-      <w:r>
-        <w:rPr>
-          <w:rFonts w:ascii="Arial" w:eastAsia="Times New Roman" w:hAnsi="Arial" w:cs="Arial"/>
-          <w:color w:val="000000"/>
-          <w:sz w:val="24"/>
-          <w:szCs w:val="24"/>
-          <w:lang w:eastAsia="ru-RU"/>
-        </w:rPr>
-        <w:t>помагать</w:t>
-      </w:r>
-      <w:proofErr w:type="spellEnd"/>
-      <w:r>
-        <w:rPr>
-          <w:rFonts w:ascii="Arial" w:eastAsia="Times New Roman" w:hAnsi="Arial" w:cs="Arial"/>
-          <w:color w:val="000000"/>
-          <w:sz w:val="24"/>
-          <w:szCs w:val="24"/>
-          <w:lang w:eastAsia="ru-RU"/>
-        </w:rPr>
-        <w:t xml:space="preserve"> человеку контролировать то, что он делает для </w:t>
-      </w:r>
-      <w:proofErr w:type="spellStart"/>
-      <w:r>
-        <w:rPr>
-          <w:rFonts w:ascii="Arial" w:eastAsia="Times New Roman" w:hAnsi="Arial" w:cs="Arial"/>
-          <w:color w:val="000000"/>
-          <w:sz w:val="24"/>
-          <w:szCs w:val="24"/>
-          <w:lang w:eastAsia="ru-RU"/>
-        </w:rPr>
-        <w:t>достиения</w:t>
-      </w:r>
-      <w:proofErr w:type="spellEnd"/>
-      <w:r>
-        <w:rPr>
-          <w:rFonts w:ascii="Arial" w:eastAsia="Times New Roman" w:hAnsi="Arial" w:cs="Arial"/>
-          <w:color w:val="000000"/>
-          <w:sz w:val="24"/>
-          <w:szCs w:val="24"/>
-          <w:lang w:eastAsia="ru-RU"/>
-        </w:rPr>
-        <w:t xml:space="preserve"> своих целей. Целевая аудитория - те, кто испытывает сложности с </w:t>
-      </w:r>
-      <w:proofErr w:type="spellStart"/>
-      <w:r>
-        <w:rPr>
-          <w:rFonts w:ascii="Arial" w:eastAsia="Times New Roman" w:hAnsi="Arial" w:cs="Arial"/>
-          <w:color w:val="000000"/>
-          <w:sz w:val="24"/>
-          <w:szCs w:val="24"/>
-          <w:lang w:eastAsia="ru-RU"/>
-        </w:rPr>
-        <w:t>самконтролем</w:t>
-      </w:r>
-      <w:proofErr w:type="spellEnd"/>
-      <w:r>
-        <w:rPr>
-          <w:rFonts w:ascii="Arial" w:eastAsia="Times New Roman" w:hAnsi="Arial" w:cs="Arial"/>
-          <w:color w:val="000000"/>
-          <w:sz w:val="24"/>
-          <w:szCs w:val="24"/>
-          <w:lang w:eastAsia="ru-RU"/>
-        </w:rPr>
-        <w:t xml:space="preserve"> и мотивацией себя </w:t>
-      </w:r>
-      <w:proofErr w:type="spellStart"/>
-      <w:r>
-        <w:rPr>
-          <w:rFonts w:ascii="Arial" w:eastAsia="Times New Roman" w:hAnsi="Arial" w:cs="Arial"/>
-          <w:color w:val="000000"/>
-          <w:sz w:val="24"/>
-          <w:szCs w:val="24"/>
-          <w:lang w:eastAsia="ru-RU"/>
-        </w:rPr>
-        <w:t>Соответсвие</w:t>
-      </w:r>
-      <w:proofErr w:type="spellEnd"/>
-      <w:r>
-        <w:rPr>
-          <w:rFonts w:ascii="Arial" w:eastAsia="Times New Roman" w:hAnsi="Arial" w:cs="Arial"/>
-          <w:color w:val="000000"/>
-          <w:sz w:val="24"/>
-          <w:szCs w:val="24"/>
-          <w:lang w:eastAsia="ru-RU"/>
-        </w:rPr>
-        <w:t xml:space="preserve"> ТЗ Алгоритм работы чат бота: </w:t>
+        <w:t>Чат бот должен пом</w:t>
+      </w:r>
+      <w:r>
+        <w:rPr>
+          <w:rFonts w:ascii="Arial" w:eastAsia="Times New Roman" w:hAnsi="Arial" w:cs="Arial"/>
+          <w:color w:val="000000"/>
+          <w:sz w:val="24"/>
+          <w:szCs w:val="24"/>
+          <w:lang w:eastAsia="ru-RU"/>
+        </w:rPr>
+        <w:t>о</w:t>
+      </w:r>
+      <w:r>
+        <w:rPr>
+          <w:rFonts w:ascii="Arial" w:eastAsia="Times New Roman" w:hAnsi="Arial" w:cs="Arial"/>
+          <w:color w:val="000000"/>
+          <w:sz w:val="24"/>
+          <w:szCs w:val="24"/>
+          <w:lang w:eastAsia="ru-RU"/>
+        </w:rPr>
+        <w:t>гать человеку контролировать то, что он делает для дости</w:t>
+      </w:r>
+      <w:r>
+        <w:rPr>
+          <w:rFonts w:ascii="Arial" w:eastAsia="Times New Roman" w:hAnsi="Arial" w:cs="Arial"/>
+          <w:color w:val="000000"/>
+          <w:sz w:val="24"/>
+          <w:szCs w:val="24"/>
+          <w:lang w:eastAsia="ru-RU"/>
+        </w:rPr>
+        <w:t>ж</w:t>
+      </w:r>
+      <w:r>
+        <w:rPr>
+          <w:rFonts w:ascii="Arial" w:eastAsia="Times New Roman" w:hAnsi="Arial" w:cs="Arial"/>
+          <w:color w:val="000000"/>
+          <w:sz w:val="24"/>
+          <w:szCs w:val="24"/>
+          <w:lang w:eastAsia="ru-RU"/>
+        </w:rPr>
+        <w:t>ения своих целей. Целевая аудитория - те, кто испытывает сложности с сам</w:t>
+      </w:r>
+      <w:r>
+        <w:rPr>
+          <w:rFonts w:ascii="Arial" w:eastAsia="Times New Roman" w:hAnsi="Arial" w:cs="Arial"/>
+          <w:color w:val="000000"/>
+          <w:sz w:val="24"/>
+          <w:szCs w:val="24"/>
+          <w:lang w:eastAsia="ru-RU"/>
+        </w:rPr>
+        <w:t>о</w:t>
+      </w:r>
+      <w:r>
+        <w:rPr>
+          <w:rFonts w:ascii="Arial" w:eastAsia="Times New Roman" w:hAnsi="Arial" w:cs="Arial"/>
+          <w:color w:val="000000"/>
+          <w:sz w:val="24"/>
+          <w:szCs w:val="24"/>
+          <w:lang w:eastAsia="ru-RU"/>
+        </w:rPr>
+        <w:t>контролем и мотивацией себя Соответс</w:t>
+      </w:r>
+      <w:r>
+        <w:rPr>
+          <w:rFonts w:ascii="Arial" w:eastAsia="Times New Roman" w:hAnsi="Arial" w:cs="Arial"/>
+          <w:color w:val="000000"/>
+          <w:sz w:val="24"/>
+          <w:szCs w:val="24"/>
+          <w:lang w:eastAsia="ru-RU"/>
+        </w:rPr>
+        <w:t>т</w:t>
+      </w:r>
+      <w:r>
+        <w:rPr>
+          <w:rFonts w:ascii="Arial" w:eastAsia="Times New Roman" w:hAnsi="Arial" w:cs="Arial"/>
+          <w:color w:val="000000"/>
+          <w:sz w:val="24"/>
+          <w:szCs w:val="24"/>
+          <w:lang w:eastAsia="ru-RU"/>
+        </w:rPr>
+        <w:t xml:space="preserve">вие ТЗ Алгоритм работы чат бота: </w:t>
       </w:r>
     </w:p>
     <w:p>
@@ -147,6 +139,7 @@
           <w:color w:val="000000"/>
           <w:sz w:val="24"/>
           <w:szCs w:val="24"/>
+          <w:highlight w:val="green"/>
           <w:lang w:eastAsia="ru-RU"/>
         </w:rPr>
       </w:pPr>
@@ -156,6 +149,7 @@
           <w:color w:val="000000"/>
           <w:sz w:val="24"/>
           <w:szCs w:val="24"/>
+          <w:highlight w:val="green"/>
           <w:lang w:eastAsia="ru-RU"/>
         </w:rPr>
         <w:t>1. На</w:t>
@@ -166,18 +160,18 @@
           <w:color w:val="000000"/>
           <w:sz w:val="24"/>
           <w:szCs w:val="24"/>
+          <w:highlight w:val="green"/>
           <w:lang w:eastAsia="ru-RU"/>
         </w:rPr>
         <w:t>с</w:t>
       </w:r>
-      <w:bookmarkStart w:id="0" w:name="_GoBack"/>
-      <w:bookmarkEnd w:id="0"/>
-      <w:r>
-        <w:rPr>
-          <w:rFonts w:ascii="Arial" w:eastAsia="Times New Roman" w:hAnsi="Arial" w:cs="Arial"/>
-          <w:color w:val="000000"/>
-          <w:sz w:val="24"/>
-          <w:szCs w:val="24"/>
+      <w:r>
+        <w:rPr>
+          <w:rFonts w:ascii="Arial" w:eastAsia="Times New Roman" w:hAnsi="Arial" w:cs="Arial"/>
+          <w:color w:val="000000"/>
+          <w:sz w:val="24"/>
+          <w:szCs w:val="24"/>
+          <w:highlight w:val="green"/>
           <w:lang w:eastAsia="ru-RU"/>
         </w:rPr>
         <w:t xml:space="preserve">тройка чат бот предлагает 3 формулировки целей чат бот спрашивает пользователя, какие цели и намерения он хочет реализовать в ближайшее время формируем список целей (от 3 до 15) </w:t>
@@ -201,6 +195,7 @@
           <w:color w:val="000000"/>
           <w:sz w:val="24"/>
           <w:szCs w:val="24"/>
+          <w:highlight w:val="green"/>
           <w:lang w:eastAsia="ru-RU"/>
         </w:rPr>
         <w:t xml:space="preserve">2. каждый день вечером чат бот задает вопросы о каждой цели, просит </w:t>
@@ -212,6 +207,7 @@
           <w:color w:val="000000"/>
           <w:sz w:val="24"/>
           <w:szCs w:val="24"/>
+          <w:highlight w:val="green"/>
           <w:lang w:eastAsia="ru-RU"/>
         </w:rPr>
         <w:t>оценить</w:t>
@@ -223,9 +219,20 @@
           <w:color w:val="000000"/>
           <w:sz w:val="24"/>
           <w:szCs w:val="24"/>
-          <w:lang w:eastAsia="ru-RU"/>
-        </w:rPr>
-        <w:t xml:space="preserve"> что сделано чат бот показывает, таблицу с оценками за неделю </w:t>
+          <w:highlight w:val="green"/>
+          <w:lang w:eastAsia="ru-RU"/>
+        </w:rPr>
+        <w:t xml:space="preserve"> что сделано чат бот показывает, таблицу с оценками за неделю</w:t>
+      </w:r>
+      <w:r>
+        <w:rPr>
+          <w:rFonts w:ascii="Arial" w:eastAsia="Times New Roman" w:hAnsi="Arial" w:cs="Arial"/>
+          <w:color w:val="000000"/>
+          <w:sz w:val="24"/>
+          <w:szCs w:val="24"/>
+          <w:lang w:eastAsia="ru-RU"/>
+        </w:rPr>
+        <w:t xml:space="preserve"> </w:t>
       </w:r>
     </w:p>
     <w:p>
@@ -302,7 +309,7 @@
           <w:color w:val="000000"/>
           <w:sz w:val="24"/>
           <w:szCs w:val="24"/>
-          <w:highlight w:val="yellow"/>
+          <w:highlight w:val="green"/>
           <w:lang w:eastAsia="ru-RU"/>
         </w:rPr>
         <w:t>по запросу чат бот входит в режим редактирования целей и намерений</w:t>
@@ -338,95 +345,89 @@
           <w:szCs w:val="24"/>
           <w:lang w:eastAsia="ru-RU"/>
         </w:rPr>
-        <w:t xml:space="preserve">6. </w:t>
-      </w:r>
-      <w:proofErr w:type="spellStart"/>
-      <w:r>
-        <w:rPr>
-          <w:rFonts w:ascii="Arial" w:eastAsia="Times New Roman" w:hAnsi="Arial" w:cs="Arial"/>
-          <w:color w:val="000000"/>
-          <w:sz w:val="24"/>
-          <w:szCs w:val="24"/>
-          <w:lang w:eastAsia="ru-RU"/>
-        </w:rPr>
-        <w:t>переодически</w:t>
-      </w:r>
-      <w:proofErr w:type="spellEnd"/>
-      <w:r>
-        <w:rPr>
-          <w:rFonts w:ascii="Arial" w:eastAsia="Times New Roman" w:hAnsi="Arial" w:cs="Arial"/>
-          <w:color w:val="000000"/>
-          <w:sz w:val="24"/>
-          <w:szCs w:val="24"/>
-          <w:lang w:eastAsia="ru-RU"/>
-        </w:rPr>
-        <w:t xml:space="preserve"> чат бот выдает ссылки на сторонний контент (админ </w:t>
-      </w:r>
-      <w:proofErr w:type="spellStart"/>
-      <w:r>
-        <w:rPr>
-          <w:rFonts w:ascii="Arial" w:eastAsia="Times New Roman" w:hAnsi="Arial" w:cs="Arial"/>
-          <w:color w:val="000000"/>
-          <w:sz w:val="24"/>
-          <w:szCs w:val="24"/>
-          <w:lang w:eastAsia="ru-RU"/>
-        </w:rPr>
-        <w:t>настривает</w:t>
-      </w:r>
-      <w:proofErr w:type="spellEnd"/>
-      <w:r>
-        <w:rPr>
-          <w:rFonts w:ascii="Arial" w:eastAsia="Times New Roman" w:hAnsi="Arial" w:cs="Arial"/>
-          <w:color w:val="000000"/>
-          <w:sz w:val="24"/>
-          <w:szCs w:val="24"/>
-          <w:lang w:eastAsia="ru-RU"/>
-        </w:rPr>
-        <w:t xml:space="preserve"> </w:t>
-      </w:r>
-      <w:proofErr w:type="spellStart"/>
-      <w:r>
-        <w:rPr>
-          <w:rFonts w:ascii="Arial" w:eastAsia="Times New Roman" w:hAnsi="Arial" w:cs="Arial"/>
-          <w:color w:val="000000"/>
-          <w:sz w:val="24"/>
-          <w:szCs w:val="24"/>
-          <w:lang w:eastAsia="ru-RU"/>
-        </w:rPr>
-        <w:t>переодичность</w:t>
-      </w:r>
-      <w:proofErr w:type="spellEnd"/>
-      <w:r>
-        <w:rPr>
-          <w:rFonts w:ascii="Arial" w:eastAsia="Times New Roman" w:hAnsi="Arial" w:cs="Arial"/>
-          <w:color w:val="000000"/>
-          <w:sz w:val="24"/>
-          <w:szCs w:val="24"/>
-          <w:lang w:eastAsia="ru-RU"/>
-        </w:rPr>
-        <w:t xml:space="preserve"> и </w:t>
-      </w:r>
-      <w:proofErr w:type="spellStart"/>
-      <w:r>
-        <w:rPr>
-          <w:rFonts w:ascii="Arial" w:eastAsia="Times New Roman" w:hAnsi="Arial" w:cs="Arial"/>
-          <w:color w:val="000000"/>
-          <w:sz w:val="24"/>
-          <w:szCs w:val="24"/>
-          <w:lang w:eastAsia="ru-RU"/>
-        </w:rPr>
-        <w:t>спсиок</w:t>
-      </w:r>
-      <w:proofErr w:type="spellEnd"/>
-      <w:r>
-        <w:rPr>
-          <w:rFonts w:ascii="Arial" w:eastAsia="Times New Roman" w:hAnsi="Arial" w:cs="Arial"/>
-          <w:color w:val="000000"/>
-          <w:sz w:val="24"/>
-          <w:szCs w:val="24"/>
-          <w:lang w:eastAsia="ru-RU"/>
-        </w:rPr>
-        <w:t xml:space="preserve"> ссылок) </w:t>
+        <w:t>6. пер</w:t>
+      </w:r>
+      <w:r>
+        <w:rPr>
+          <w:rFonts w:ascii="Arial" w:eastAsia="Times New Roman" w:hAnsi="Arial" w:cs="Arial"/>
+          <w:color w:val="000000"/>
+          <w:sz w:val="24"/>
+          <w:szCs w:val="24"/>
+          <w:lang w:eastAsia="ru-RU"/>
+        </w:rPr>
+        <w:t>и</w:t>
+      </w:r>
+      <w:r>
+        <w:rPr>
+          <w:rFonts w:ascii="Arial" w:eastAsia="Times New Roman" w:hAnsi="Arial" w:cs="Arial"/>
+          <w:color w:val="000000"/>
+          <w:sz w:val="24"/>
+          <w:szCs w:val="24"/>
+          <w:lang w:eastAsia="ru-RU"/>
+        </w:rPr>
+        <w:t>одически чат бот выдает ссылки на сторонний контент (админ настр</w:t>
+      </w:r>
+      <w:r>
+        <w:rPr>
+          <w:rFonts w:ascii="Arial" w:eastAsia="Times New Roman" w:hAnsi="Arial" w:cs="Arial"/>
+          <w:color w:val="000000"/>
+          <w:sz w:val="24"/>
+          <w:szCs w:val="24"/>
+          <w:lang w:eastAsia="ru-RU"/>
+        </w:rPr>
+        <w:t>а</w:t>
+      </w:r>
+      <w:r>
+        <w:rPr>
+          <w:rFonts w:ascii="Arial" w:eastAsia="Times New Roman" w:hAnsi="Arial" w:cs="Arial"/>
+          <w:color w:val="000000"/>
+          <w:sz w:val="24"/>
+          <w:szCs w:val="24"/>
+          <w:lang w:eastAsia="ru-RU"/>
+        </w:rPr>
+        <w:t>ивает пер</w:t>
+      </w:r>
+      <w:r>
+        <w:rPr>
+          <w:rFonts w:ascii="Arial" w:eastAsia="Times New Roman" w:hAnsi="Arial" w:cs="Arial"/>
+          <w:color w:val="000000"/>
+          <w:sz w:val="24"/>
+          <w:szCs w:val="24"/>
+          <w:lang w:eastAsia="ru-RU"/>
+        </w:rPr>
+        <w:t>и</w:t>
+      </w:r>
+      <w:r>
+        <w:rPr>
+          <w:rFonts w:ascii="Arial" w:eastAsia="Times New Roman" w:hAnsi="Arial" w:cs="Arial"/>
+          <w:color w:val="000000"/>
+          <w:sz w:val="24"/>
+          <w:szCs w:val="24"/>
+          <w:lang w:eastAsia="ru-RU"/>
+        </w:rPr>
+        <w:t>одичность и спи</w:t>
+      </w:r>
+      <w:r>
+        <w:rPr>
+          <w:rFonts w:ascii="Arial" w:eastAsia="Times New Roman" w:hAnsi="Arial" w:cs="Arial"/>
+          <w:color w:val="000000"/>
+          <w:sz w:val="24"/>
+          <w:szCs w:val="24"/>
+          <w:lang w:eastAsia="ru-RU"/>
+        </w:rPr>
+        <w:t>с</w:t>
+      </w:r>
+      <w:bookmarkStart w:id="0" w:name="_GoBack"/>
+      <w:bookmarkEnd w:id="0"/>
+      <w:r>
+        <w:rPr>
+          <w:rFonts w:ascii="Arial" w:eastAsia="Times New Roman" w:hAnsi="Arial" w:cs="Arial"/>
+          <w:color w:val="000000"/>
+          <w:sz w:val="24"/>
+          <w:szCs w:val="24"/>
+          <w:lang w:eastAsia="ru-RU"/>
+        </w:rPr>
+        <w:t xml:space="preserve">ок ссылок) </w:t>
       </w:r>
     </w:p>
     <w:p>
@@ -449,7 +450,29 @@
           <w:szCs w:val="24"/>
           <w:lang w:eastAsia="ru-RU"/>
         </w:rPr>
-        <w:t>7. чат бот посылает напоминания пользователю, если он забыл дать ежедневную оценку</w:t>
+        <w:t xml:space="preserve">7. </w:t>
+      </w:r>
+      <w:r>
+        <w:rPr>
+          <w:rFonts w:ascii="Arial" w:eastAsia="Times New Roman" w:hAnsi="Arial" w:cs="Arial"/>
+          <w:color w:val="000000"/>
+          <w:sz w:val="24"/>
+          <w:szCs w:val="24"/>
+          <w:highlight w:val="green"/>
+          <w:lang w:eastAsia="ru-RU"/>
+        </w:rPr>
+        <w:t>чат бот посылает напоминания пользователю, если он забыл дать ежедневную оценку</w:t>
+      </w:r>
+      <w:r>
+        <w:rPr>
+          <w:rFonts w:ascii="Arial" w:eastAsia="Times New Roman" w:hAnsi="Arial" w:cs="Arial"/>
+          <w:color w:val="000000"/>
+          <w:sz w:val="24"/>
+          <w:szCs w:val="24"/>
+          <w:highlight w:val="green"/>
+          <w:lang w:eastAsia="ru-RU"/>
+        </w:rPr>
+        <w:t xml:space="preserve"> </w:t>
       </w:r>
     </w:p>
     <w:p/>

</xml_diff>

<commit_message>
fix bug: set value User.mod
</commit_message>
<xml_diff>
--- a/Goal_Achievement_Control/ТЗ.docx
+++ b/Goal_Achievement_Control/ТЗ.docx
@@ -1,6 +1,6 @@
 
 <file path=word/document.xml><?xml version="1.0" encoding="utf-8"?>
-<w:document xmlns:wpc="http://schemas.microsoft.com/office/word/2010/wordprocessingCanvas" xmlns:cx="http://schemas.microsoft.com/office/drawing/2014/chartex" xmlns:cx1="http://schemas.microsoft.com/office/drawing/2015/9/8/chartex" xmlns:cx2="http://schemas.microsoft.com/office/drawing/2015/10/21/chartex" xmlns:cx3="http://schemas.microsoft.com/office/drawing/2016/5/9/chartex" xmlns:cx4="http://schemas.microsoft.com/office/drawing/2016/5/10/chartex" xmlns:cx5="http://schemas.microsoft.com/office/drawing/2016/5/11/chartex" xmlns:cx6="http://schemas.microsoft.com/office/drawing/2016/5/12/chartex" xmlns:cx7="http://schemas.microsoft.com/office/drawing/2016/5/13/chartex" xmlns:cx8="http://schemas.microsoft.com/office/drawing/2016/5/14/chartex" xmlns:mc="http://schemas.openxmlformats.org/markup-compatibility/2006" xmlns:aink="http://schemas.microsoft.com/office/drawing/2016/ink" xmlns:am3d="http://schemas.microsoft.com/office/drawing/2017/model3d" xmlns:o="urn:schemas-microsoft-com:office:office" xmlns:r="http://schemas.openxmlformats.org/officeDocument/2006/relationships" xmlns:m="http://schemas.openxmlformats.org/officeDocument/2006/math" xmlns:v="urn:schemas-microsoft-com:vml" xmlns:wp14="http://schemas.microsoft.com/office/word/2010/wordprocessingDrawing" xmlns:wp="http://schemas.openxmlformats.org/drawingml/2006/wordprocessingDrawing" xmlns:w10="urn:schemas-microsoft-com:office:word" xmlns:w="http://schemas.openxmlformats.org/wordprocessingml/2006/main" xmlns:w14="http://schemas.microsoft.com/office/word/2010/wordml" xmlns:w15="http://schemas.microsoft.com/office/word/2012/wordml" xmlns:w16cex="http://schemas.microsoft.com/office/word/2018/wordml/cex" xmlns:w16cid="http://schemas.microsoft.com/office/word/2016/wordml/cid" xmlns:w16="http://schemas.microsoft.com/office/word/2018/wordml" xmlns:w16se="http://schemas.microsoft.com/office/word/2015/wordml/symex" xmlns:wpg="http://schemas.microsoft.com/office/word/2010/wordprocessingGroup" xmlns:wpi="http://schemas.microsoft.com/office/word/2010/wordprocessingInk" xmlns:wne="http://schemas.microsoft.com/office/word/2006/wordml" xmlns:wps="http://schemas.microsoft.com/office/word/2010/wordprocessingShape" mc:Ignorable="w14 w15 w16se w16cid w16 w16cex wp14">
+<w:document xmlns:wpc="http://schemas.microsoft.com/office/word/2010/wordprocessingCanvas" xmlns:cx="http://schemas.microsoft.com/office/drawing/2014/chartex" xmlns:cx1="http://schemas.microsoft.com/office/drawing/2015/9/8/chartex" xmlns:cx2="http://schemas.microsoft.com/office/drawing/2015/10/21/chartex" xmlns:cx3="http://schemas.microsoft.com/office/drawing/2016/5/9/chartex" xmlns:cx4="http://schemas.microsoft.com/office/drawing/2016/5/10/chartex" xmlns:cx5="http://schemas.microsoft.com/office/drawing/2016/5/11/chartex" xmlns:cx6="http://schemas.microsoft.com/office/drawing/2016/5/12/chartex" xmlns:cx7="http://schemas.microsoft.com/office/drawing/2016/5/13/chartex" xmlns:cx8="http://schemas.microsoft.com/office/drawing/2016/5/14/chartex" xmlns:mc="http://schemas.openxmlformats.org/markup-compatibility/2006" xmlns:aink="http://schemas.microsoft.com/office/drawing/2016/ink" xmlns:am3d="http://schemas.microsoft.com/office/drawing/2017/model3d" xmlns:o="urn:schemas-microsoft-com:office:office" xmlns:r="http://schemas.openxmlformats.org/officeDocument/2006/relationships" xmlns:m="http://schemas.openxmlformats.org/officeDocument/2006/math" xmlns:v="urn:schemas-microsoft-com:vml" xmlns:wp14="http://schemas.microsoft.com/office/word/2010/wordprocessingDrawing" xmlns:wp="http://schemas.openxmlformats.org/drawingml/2006/wordprocessingDrawing" xmlns:w10="urn:schemas-microsoft-com:office:word" xmlns:w="http://schemas.openxmlformats.org/wordprocessingml/2006/main" xmlns:w14="http://schemas.microsoft.com/office/word/2010/wordml" xmlns:w15="http://schemas.microsoft.com/office/word/2012/wordml" xmlns:w16cid="http://schemas.microsoft.com/office/word/2016/wordml/cid" xmlns:w16se="http://schemas.microsoft.com/office/word/2015/wordml/symex" xmlns:wpg="http://schemas.microsoft.com/office/word/2010/wordprocessingGroup" xmlns:wpi="http://schemas.microsoft.com/office/word/2010/wordprocessingInk" xmlns:wne="http://schemas.microsoft.com/office/word/2006/wordml" xmlns:wps="http://schemas.microsoft.com/office/word/2010/wordprocessingShape" mc:Ignorable="w14 w15 w16se w16cid wp14">
   <w:body>
     <w:p>
       <w:pPr>
@@ -276,7 +276,28 @@
           <w:szCs w:val="24"/>
           <w:lang w:eastAsia="ru-RU"/>
         </w:rPr>
-        <w:t xml:space="preserve"> по запросу показывает табличку со всей статистикой оценок и рассчитанными средними по неделям и месяцам </w:t>
+        <w:t xml:space="preserve"> </w:t>
+      </w:r>
+      <w:r>
+        <w:rPr>
+          <w:rFonts w:ascii="Arial" w:eastAsia="Times New Roman" w:hAnsi="Arial" w:cs="Arial"/>
+          <w:color w:val="000000"/>
+          <w:sz w:val="24"/>
+          <w:szCs w:val="24"/>
+          <w:highlight w:val="green"/>
+          <w:lang w:eastAsia="ru-RU"/>
+        </w:rPr>
+        <w:t>по запросу показывает табличку со всей статистикой оценок и рассчитанными средними по неделям и месяцам</w:t>
+      </w:r>
+      <w:r>
+        <w:rPr>
+          <w:rFonts w:ascii="Arial" w:eastAsia="Times New Roman" w:hAnsi="Arial" w:cs="Arial"/>
+          <w:color w:val="000000"/>
+          <w:sz w:val="24"/>
+          <w:szCs w:val="24"/>
+          <w:lang w:eastAsia="ru-RU"/>
+        </w:rPr>
+        <w:t xml:space="preserve"> </w:t>
       </w:r>
     </w:p>
     <w:p>
@@ -299,7 +320,28 @@
           <w:szCs w:val="24"/>
           <w:lang w:eastAsia="ru-RU"/>
         </w:rPr>
-        <w:t xml:space="preserve">4. в конце месяца чат бот показывает все оценки за месяц и средние по неделям и за месяц </w:t>
+        <w:t xml:space="preserve">4. </w:t>
+      </w:r>
+      <w:r>
+        <w:rPr>
+          <w:rFonts w:ascii="Arial" w:eastAsia="Times New Roman" w:hAnsi="Arial" w:cs="Arial"/>
+          <w:color w:val="000000"/>
+          <w:sz w:val="24"/>
+          <w:szCs w:val="24"/>
+          <w:highlight w:val="green"/>
+          <w:lang w:eastAsia="ru-RU"/>
+        </w:rPr>
+        <w:t>в конце месяца чат бот показывает все оценки за месяц и средние по неделям и за месяц</w:t>
+      </w:r>
+      <w:r>
+        <w:rPr>
+          <w:rFonts w:ascii="Arial" w:eastAsia="Times New Roman" w:hAnsi="Arial" w:cs="Arial"/>
+          <w:color w:val="000000"/>
+          <w:sz w:val="24"/>
+          <w:szCs w:val="24"/>
+          <w:lang w:eastAsia="ru-RU"/>
+        </w:rPr>
+        <w:t xml:space="preserve"> </w:t>
       </w:r>
     </w:p>
     <w:p>
@@ -333,7 +375,20 @@
           <w:highlight w:val="green"/>
           <w:lang w:eastAsia="ru-RU"/>
         </w:rPr>
-        <w:t>по запросу чат бот входит в режим редактирования целей и намерений</w:t>
+        <w:t>по запросу чат бот входит в режим</w:t>
+      </w:r>
+      <w:bookmarkStart w:id="0" w:name="_GoBack"/>
+      <w:bookmarkEnd w:id="0"/>
+      <w:r>
+        <w:rPr>
+          <w:rFonts w:ascii="Arial" w:eastAsia="Times New Roman" w:hAnsi="Arial" w:cs="Arial"/>
+          <w:color w:val="000000"/>
+          <w:sz w:val="24"/>
+          <w:szCs w:val="24"/>
+          <w:highlight w:val="green"/>
+          <w:lang w:eastAsia="ru-RU"/>
+        </w:rPr>
+        <w:t xml:space="preserve"> редактирования целей и намерений</w:t>
       </w:r>
       <w:r>
         <w:rPr>
@@ -352,7 +407,7 @@
         <w:spacing w:after="100" w:afterAutospacing="1" w:line="360" w:lineRule="atLeast"/>
         <w:rPr>
           <w:rFonts w:ascii="Arial" w:eastAsia="Times New Roman" w:hAnsi="Arial" w:cs="Arial"/>
-          <w:color w:val="000000"/>
+          <w:color w:val="E7E6E6" w:themeColor="background2"/>
           <w:sz w:val="24"/>
           <w:szCs w:val="24"/>
           <w:lang w:eastAsia="ru-RU"/>
@@ -361,9 +416,10 @@
       <w:r>
         <w:rPr>
           <w:rFonts w:ascii="Arial" w:eastAsia="Times New Roman" w:hAnsi="Arial" w:cs="Arial"/>
-          <w:color w:val="000000"/>
-          <w:sz w:val="24"/>
-          <w:szCs w:val="24"/>
+          <w:color w:val="E7E6E6" w:themeColor="background2"/>
+          <w:sz w:val="24"/>
+          <w:szCs w:val="24"/>
+          <w:highlight w:val="lightGray"/>
           <w:lang w:eastAsia="ru-RU"/>
         </w:rPr>
         <w:t>6. пер</w:t>
@@ -371,9 +427,10 @@
       <w:r>
         <w:rPr>
           <w:rFonts w:ascii="Arial" w:eastAsia="Times New Roman" w:hAnsi="Arial" w:cs="Arial"/>
-          <w:color w:val="000000"/>
-          <w:sz w:val="24"/>
-          <w:szCs w:val="24"/>
+          <w:color w:val="E7E6E6" w:themeColor="background2"/>
+          <w:sz w:val="24"/>
+          <w:szCs w:val="24"/>
+          <w:highlight w:val="lightGray"/>
           <w:lang w:eastAsia="ru-RU"/>
         </w:rPr>
         <w:t>и</w:t>
@@ -381,9 +438,10 @@
       <w:r>
         <w:rPr>
           <w:rFonts w:ascii="Arial" w:eastAsia="Times New Roman" w:hAnsi="Arial" w:cs="Arial"/>
-          <w:color w:val="000000"/>
-          <w:sz w:val="24"/>
-          <w:szCs w:val="24"/>
+          <w:color w:val="E7E6E6" w:themeColor="background2"/>
+          <w:sz w:val="24"/>
+          <w:szCs w:val="24"/>
+          <w:highlight w:val="lightGray"/>
           <w:lang w:eastAsia="ru-RU"/>
         </w:rPr>
         <w:t>одически чат бот выдает ссылки на сторонний контент (админ настр</w:t>
@@ -391,9 +449,10 @@
       <w:r>
         <w:rPr>
           <w:rFonts w:ascii="Arial" w:eastAsia="Times New Roman" w:hAnsi="Arial" w:cs="Arial"/>
-          <w:color w:val="000000"/>
-          <w:sz w:val="24"/>
-          <w:szCs w:val="24"/>
+          <w:color w:val="E7E6E6" w:themeColor="background2"/>
+          <w:sz w:val="24"/>
+          <w:szCs w:val="24"/>
+          <w:highlight w:val="lightGray"/>
           <w:lang w:eastAsia="ru-RU"/>
         </w:rPr>
         <w:t>а</w:t>
@@ -401,9 +460,10 @@
       <w:r>
         <w:rPr>
           <w:rFonts w:ascii="Arial" w:eastAsia="Times New Roman" w:hAnsi="Arial" w:cs="Arial"/>
-          <w:color w:val="000000"/>
-          <w:sz w:val="24"/>
-          <w:szCs w:val="24"/>
+          <w:color w:val="E7E6E6" w:themeColor="background2"/>
+          <w:sz w:val="24"/>
+          <w:szCs w:val="24"/>
+          <w:highlight w:val="lightGray"/>
           <w:lang w:eastAsia="ru-RU"/>
         </w:rPr>
         <w:t>ивает пер</w:t>
@@ -411,9 +471,10 @@
       <w:r>
         <w:rPr>
           <w:rFonts w:ascii="Arial" w:eastAsia="Times New Roman" w:hAnsi="Arial" w:cs="Arial"/>
-          <w:color w:val="000000"/>
-          <w:sz w:val="24"/>
-          <w:szCs w:val="24"/>
+          <w:color w:val="E7E6E6" w:themeColor="background2"/>
+          <w:sz w:val="24"/>
+          <w:szCs w:val="24"/>
+          <w:highlight w:val="lightGray"/>
           <w:lang w:eastAsia="ru-RU"/>
         </w:rPr>
         <w:t>и</w:t>
@@ -421,9 +482,10 @@
       <w:r>
         <w:rPr>
           <w:rFonts w:ascii="Arial" w:eastAsia="Times New Roman" w:hAnsi="Arial" w:cs="Arial"/>
-          <w:color w:val="000000"/>
-          <w:sz w:val="24"/>
-          <w:szCs w:val="24"/>
+          <w:color w:val="E7E6E6" w:themeColor="background2"/>
+          <w:sz w:val="24"/>
+          <w:szCs w:val="24"/>
+          <w:highlight w:val="lightGray"/>
           <w:lang w:eastAsia="ru-RU"/>
         </w:rPr>
         <w:t>одичность и спи</w:t>
@@ -431,9 +493,10 @@
       <w:r>
         <w:rPr>
           <w:rFonts w:ascii="Arial" w:eastAsia="Times New Roman" w:hAnsi="Arial" w:cs="Arial"/>
-          <w:color w:val="000000"/>
-          <w:sz w:val="24"/>
-          <w:szCs w:val="24"/>
+          <w:color w:val="E7E6E6" w:themeColor="background2"/>
+          <w:sz w:val="24"/>
+          <w:szCs w:val="24"/>
+          <w:highlight w:val="lightGray"/>
           <w:lang w:eastAsia="ru-RU"/>
         </w:rPr>
         <w:t>с</w:t>
@@ -441,12 +504,23 @@
       <w:r>
         <w:rPr>
           <w:rFonts w:ascii="Arial" w:eastAsia="Times New Roman" w:hAnsi="Arial" w:cs="Arial"/>
-          <w:color w:val="000000"/>
-          <w:sz w:val="24"/>
-          <w:szCs w:val="24"/>
-          <w:lang w:eastAsia="ru-RU"/>
-        </w:rPr>
-        <w:t xml:space="preserve">ок ссылок) </w:t>
+          <w:color w:val="E7E6E6" w:themeColor="background2"/>
+          <w:sz w:val="24"/>
+          <w:szCs w:val="24"/>
+          <w:highlight w:val="lightGray"/>
+          <w:lang w:eastAsia="ru-RU"/>
+        </w:rPr>
+        <w:t>ок ссылок)</w:t>
+      </w:r>
+      <w:r>
+        <w:rPr>
+          <w:rFonts w:ascii="Arial" w:eastAsia="Times New Roman" w:hAnsi="Arial" w:cs="Arial"/>
+          <w:color w:val="E7E6E6" w:themeColor="background2"/>
+          <w:sz w:val="24"/>
+          <w:szCs w:val="24"/>
+          <w:lang w:eastAsia="ru-RU"/>
+        </w:rPr>
+        <w:t xml:space="preserve"> </w:t>
       </w:r>
     </w:p>
     <w:p>
@@ -506,7 +580,7 @@
 </file>
 
 <file path=word/styles.xml><?xml version="1.0" encoding="utf-8"?>
-<w:styles xmlns:mc="http://schemas.openxmlformats.org/markup-compatibility/2006" xmlns:r="http://schemas.openxmlformats.org/officeDocument/2006/relationships" xmlns:w="http://schemas.openxmlformats.org/wordprocessingml/2006/main" xmlns:w14="http://schemas.microsoft.com/office/word/2010/wordml" xmlns:w15="http://schemas.microsoft.com/office/word/2012/wordml" xmlns:w16cex="http://schemas.microsoft.com/office/word/2018/wordml/cex" xmlns:w16cid="http://schemas.microsoft.com/office/word/2016/wordml/cid" xmlns:w16="http://schemas.microsoft.com/office/word/2018/wordml" xmlns:w16se="http://schemas.microsoft.com/office/word/2015/wordml/symex" mc:Ignorable="w14 w15 w16se w16cid w16 w16cex">
+<w:styles xmlns:mc="http://schemas.openxmlformats.org/markup-compatibility/2006" xmlns:r="http://schemas.openxmlformats.org/officeDocument/2006/relationships" xmlns:w="http://schemas.openxmlformats.org/wordprocessingml/2006/main" xmlns:w14="http://schemas.microsoft.com/office/word/2010/wordml" xmlns:w15="http://schemas.microsoft.com/office/word/2012/wordml" xmlns:w16cid="http://schemas.microsoft.com/office/word/2016/wordml/cid" xmlns:w16se="http://schemas.microsoft.com/office/word/2015/wordml/symex" mc:Ignorable="w14 w15 w16se w16cid">
   <w:docDefaults>
     <w:rPrDefault>
       <w:rPr>
@@ -522,7 +596,7 @@
       </w:pPr>
     </w:pPrDefault>
   </w:docDefaults>
-  <w:latentStyles w:defLockedState="0" w:defUIPriority="99" w:defSemiHidden="0" w:defUnhideWhenUsed="0" w:defQFormat="0" w:count="376">
+  <w:latentStyles w:defLockedState="0" w:defUIPriority="99" w:defSemiHidden="0" w:defUnhideWhenUsed="0" w:defQFormat="0" w:count="375">
     <w:lsdException w:name="Normal" w:uiPriority="0" w:qFormat="1"/>
     <w:lsdException w:name="heading 1" w:uiPriority="9" w:qFormat="1"/>
     <w:lsdException w:name="heading 2" w:semiHidden="1" w:uiPriority="9" w:unhideWhenUsed="1" w:qFormat="1"/>
@@ -628,6 +702,7 @@
     <w:lsdException w:name="HTML Sample" w:semiHidden="1" w:unhideWhenUsed="1"/>
     <w:lsdException w:name="HTML Typewriter" w:semiHidden="1" w:unhideWhenUsed="1"/>
     <w:lsdException w:name="HTML Variable" w:semiHidden="1" w:unhideWhenUsed="1"/>
+    <w:lsdException w:name="Normal Table" w:semiHidden="1" w:unhideWhenUsed="1"/>
     <w:lsdException w:name="annotation subject" w:semiHidden="1" w:unhideWhenUsed="1"/>
     <w:lsdException w:name="No List" w:semiHidden="1" w:unhideWhenUsed="1"/>
     <w:lsdException w:name="Outline List 1" w:semiHidden="1" w:unhideWhenUsed="1"/>
@@ -674,8 +749,10 @@
     <w:lsdException w:name="Table Subtle 2" w:semiHidden="1" w:unhideWhenUsed="1"/>
     <w:lsdException w:name="Table Web 1" w:semiHidden="1" w:unhideWhenUsed="1"/>
     <w:lsdException w:name="Table Web 2" w:semiHidden="1" w:unhideWhenUsed="1"/>
+    <w:lsdException w:name="Table Web 3" w:semiHidden="1" w:unhideWhenUsed="1"/>
     <w:lsdException w:name="Balloon Text" w:semiHidden="1" w:unhideWhenUsed="1"/>
     <w:lsdException w:name="Table Grid" w:uiPriority="39"/>
+    <w:lsdException w:name="Table Theme" w:semiHidden="1" w:unhideWhenUsed="1"/>
     <w:lsdException w:name="Placeholder Text" w:semiHidden="1"/>
     <w:lsdException w:name="No Spacing" w:uiPriority="1" w:qFormat="1"/>
     <w:lsdException w:name="Light Shading" w:uiPriority="60"/>
@@ -895,7 +972,6 @@
     <w:lsdException w:name="Smart Hyperlink" w:semiHidden="1" w:unhideWhenUsed="1"/>
     <w:lsdException w:name="Hashtag" w:semiHidden="1" w:unhideWhenUsed="1"/>
     <w:lsdException w:name="Unresolved Mention" w:semiHidden="1" w:unhideWhenUsed="1"/>
-    <w:lsdException w:name="Smart Link" w:semiHidden="1" w:unhideWhenUsed="1"/>
   </w:latentStyles>
   <w:style w:type="paragraph" w:default="1" w:styleId="a">
     <w:name w:val="Normal"/>

</xml_diff>